<commit_message>
Add card and list details to docx
</commit_message>
<xml_diff>
--- a/src/main/resources/Template.docx
+++ b/src/main/resources/Template.docx
@@ -1,59 +1,7 @@
 
 <file path=word/document.xml><?xml version="1.0" encoding="utf-8"?>
-<w:document xmlns:wpc="http://schemas.microsoft.com/office/word/2010/wordprocessingCanvas" xmlns:mc="http://schemas.openxmlformats.org/markup-compatibility/2006" xmlns:o="urn:schemas-microsoft-com:office:office" xmlns:r="http://schemas.openxmlformats.org/officeDocument/2006/relationships" xmlns:m="http://schemas.openxmlformats.org/officeDocument/2006/math" xmlns:v="urn:schemas-microsoft-com:vml" xmlns:wp14="http://schemas.microsoft.com/office/word/2010/wordprocessingDrawing" xmlns:wp="http://schemas.openxmlformats.org/drawingml/2006/wordprocessingDrawing" xmlns:w10="urn:schemas-microsoft-com:office:word" xmlns:w="http://schemas.openxmlformats.org/wordprocessingml/2006/main" xmlns:w14="http://schemas.microsoft.com/office/word/2010/wordml" xmlns:w15="http://schemas.microsoft.com/office/word/2012/wordml" xmlns:wpg="http://schemas.microsoft.com/office/word/2010/wordprocessingGroup" xmlns:wpi="http://schemas.microsoft.com/office/word/2010/wordprocessingInk" xmlns:wne="http://schemas.microsoft.com/office/word/2006/wordml" xmlns:wps="http://schemas.microsoft.com/office/word/2010/wordprocessingShape" mc:Ignorable="w14 w15 wp14">
+<w:document xmlns:wpc="http://schemas.microsoft.com/office/word/2010/wordprocessingCanvas" xmlns:cx="http://schemas.microsoft.com/office/drawing/2014/chartex" xmlns:cx1="http://schemas.microsoft.com/office/drawing/2015/9/8/chartex" xmlns:cx2="http://schemas.microsoft.com/office/drawing/2015/10/21/chartex" xmlns:cx3="http://schemas.microsoft.com/office/drawing/2016/5/9/chartex" xmlns:cx4="http://schemas.microsoft.com/office/drawing/2016/5/10/chartex" xmlns:cx5="http://schemas.microsoft.com/office/drawing/2016/5/11/chartex" xmlns:cx6="http://schemas.microsoft.com/office/drawing/2016/5/12/chartex" xmlns:cx7="http://schemas.microsoft.com/office/drawing/2016/5/13/chartex" xmlns:cx8="http://schemas.microsoft.com/office/drawing/2016/5/14/chartex" xmlns:mc="http://schemas.openxmlformats.org/markup-compatibility/2006" xmlns:aink="http://schemas.microsoft.com/office/drawing/2016/ink" xmlns:am3d="http://schemas.microsoft.com/office/drawing/2017/model3d" xmlns:o="urn:schemas-microsoft-com:office:office" xmlns:r="http://schemas.openxmlformats.org/officeDocument/2006/relationships" xmlns:m="http://schemas.openxmlformats.org/officeDocument/2006/math" xmlns:v="urn:schemas-microsoft-com:vml" xmlns:wp14="http://schemas.microsoft.com/office/word/2010/wordprocessingDrawing" xmlns:wp="http://schemas.openxmlformats.org/drawingml/2006/wordprocessingDrawing" xmlns:w10="urn:schemas-microsoft-com:office:word" xmlns:w="http://schemas.openxmlformats.org/wordprocessingml/2006/main" xmlns:w14="http://schemas.microsoft.com/office/word/2010/wordml" xmlns:w15="http://schemas.microsoft.com/office/word/2012/wordml" xmlns:w16cid="http://schemas.microsoft.com/office/word/2016/wordml/cid" xmlns:w16se="http://schemas.microsoft.com/office/word/2015/wordml/symex" xmlns:wpg="http://schemas.microsoft.com/office/word/2010/wordprocessingGroup" xmlns:wpi="http://schemas.microsoft.com/office/word/2010/wordprocessingInk" xmlns:wne="http://schemas.microsoft.com/office/word/2006/wordml" xmlns:wps="http://schemas.microsoft.com/office/word/2010/wordprocessingShape" mc:Ignorable="w14 w15 w16se w16cid wp14">
   <w:body>
-    <w:p>
-      <w:pPr>
-        <w:bidi/>
-        <w:jc w:val="both"/>
-        <w:rPr>
-          <w:rFonts w:ascii="Adobe Arabic" w:hAnsi="Adobe Arabic" w:cs="Adobe Arabic"/>
-          <w:b/>
-          <w:bCs/>
-          <w:sz w:val="32"/>
-          <w:szCs w:val="32"/>
-        </w:rPr>
-      </w:pPr>
-    </w:p>
-    <w:p>
-      <w:pPr>
-        <w:bidi/>
-        <w:jc w:val="both"/>
-        <w:rPr>
-          <w:rFonts w:ascii="Adobe Arabic" w:hAnsi="Adobe Arabic" w:cs="Adobe Arabic"/>
-          <w:b/>
-          <w:bCs/>
-          <w:sz w:val="32"/>
-          <w:szCs w:val="32"/>
-        </w:rPr>
-      </w:pPr>
-    </w:p>
-    <w:p>
-      <w:pPr>
-        <w:bidi/>
-        <w:jc w:val="both"/>
-        <w:rPr>
-          <w:rFonts w:ascii="Adobe Arabic" w:hAnsi="Adobe Arabic" w:cs="Adobe Arabic"/>
-          <w:b/>
-          <w:bCs/>
-          <w:sz w:val="32"/>
-          <w:szCs w:val="32"/>
-        </w:rPr>
-      </w:pPr>
-    </w:p>
-    <w:p>
-      <w:pPr>
-        <w:bidi/>
-        <w:jc w:val="both"/>
-        <w:rPr>
-          <w:rFonts w:ascii="Adobe Arabic" w:hAnsi="Adobe Arabic" w:cs="Adobe Arabic"/>
-          <w:b/>
-          <w:bCs/>
-          <w:sz w:val="32"/>
-          <w:szCs w:val="32"/>
-        </w:rPr>
-      </w:pPr>
-    </w:p>
     <w:p>
       <w:pPr>
         <w:bidi/>
@@ -209,41 +157,45 @@
           <w:rtl/>
         </w:rPr>
       </w:pPr>
-      <w:r>
-        <w:rPr>
-          <w:rFonts w:ascii="Adobe Arabic" w:hAnsi="Adobe Arabic" w:cs="Adobe Arabic" w:hint="cs"/>
+    </w:p>
+    <w:p>
+      <w:pPr>
+        <w:bidi/>
+        <w:jc w:val="center"/>
+        <w:rPr>
+          <w:rFonts w:ascii="Adobe Arabic" w:hAnsi="Adobe Arabic" w:cs="Adobe Arabic"/>
           <w:b/>
           <w:bCs/>
           <w:sz w:val="32"/>
           <w:szCs w:val="32"/>
           <w:rtl/>
         </w:rPr>
-        <w:t>الوثيقة الأولية</w:t>
-      </w:r>
-    </w:p>
-    <w:p>
-      <w:pPr>
-        <w:bidi/>
-        <w:jc w:val="center"/>
-        <w:rPr>
-          <w:rFonts w:ascii="Adobe Arabic" w:hAnsi="Adobe Arabic" w:cs="Adobe Arabic"/>
+      </w:pPr>
+      <w:r>
+        <w:rPr>
+          <w:rFonts w:ascii="Adobe Arabic" w:hAnsi="Adobe Arabic" w:cs="Adobe Arabic" w:hint="cs"/>
           <w:b/>
           <w:bCs/>
           <w:sz w:val="32"/>
           <w:szCs w:val="32"/>
-        </w:rPr>
-      </w:pPr>
-      <w:r>
-        <w:rPr>
-          <w:rFonts w:ascii="Adobe Arabic" w:hAnsi="Adobe Arabic" w:cs="Adobe Arabic" w:hint="cs"/>
+          <w:rtl/>
+        </w:rPr>
+        <w:t>الوثيقة الأولية</w:t>
+      </w:r>
+    </w:p>
+    <w:p>
+      <w:pPr>
+        <w:bidi/>
+        <w:jc w:val="center"/>
+        <w:rPr>
+          <w:rFonts w:ascii="Adobe Arabic" w:hAnsi="Adobe Arabic" w:cs="Adobe Arabic"/>
           <w:b/>
           <w:bCs/>
           <w:sz w:val="32"/>
           <w:szCs w:val="32"/>
           <w:rtl/>
         </w:rPr>
-        <w:t>WRITER_NAME</w:t>
-      </w:r>
+      </w:pPr>
     </w:p>
     <w:p>
       <w:pPr>
@@ -255,17 +207,18 @@
           <w:bCs/>
           <w:sz w:val="32"/>
           <w:szCs w:val="32"/>
-        </w:rPr>
-      </w:pPr>
-      <w:r>
-        <w:rPr>
-          <w:rFonts w:ascii="Adobe Arabic" w:hAnsi="Adobe Arabic" w:cs="Adobe Arabic"/>
+          <w:rtl/>
+        </w:rPr>
+      </w:pPr>
+      <w:r>
+        <w:rPr>
+          <w:rFonts w:ascii="Adobe Arabic" w:hAnsi="Adobe Arabic" w:cs="Adobe Arabic" w:hint="cs"/>
           <w:b/>
           <w:bCs/>
           <w:sz w:val="32"/>
           <w:szCs w:val="32"/>
         </w:rPr>
-        <w:t>DATE</w:t>
+        <w:t>إعداد</w:t>
       </w:r>
     </w:p>
     <w:p>
@@ -290,48 +243,51 @@
           <w:szCs w:val="32"/>
           <w:rtl/>
         </w:rPr>
-        <w:t>---</w:t>
-      </w:r>
-    </w:p>
-    <w:p>
-      <w:pPr>
-        <w:jc w:val="right"/>
+        <w:t>WRITER_NAME</w:t>
+      </w:r>
+    </w:p>
+    <w:p>
+      <w:pPr>
+        <w:bidi/>
+        <w:jc w:val="center"/>
         <w:rPr>
           <w:rFonts w:ascii="Adobe Arabic" w:hAnsi="Adobe Arabic" w:cs="Adobe Arabic"/>
           <w:b/>
           <w:bCs/>
           <w:sz w:val="32"/>
           <w:szCs w:val="32"/>
-        </w:rPr>
-      </w:pPr>
-    </w:p>
-    <w:p>
-      <w:pPr>
-        <w:jc w:val="right"/>
+          <w:rtl/>
+        </w:rPr>
+      </w:pPr>
+    </w:p>
+    <w:p>
+      <w:pPr>
+        <w:bidi/>
+        <w:jc w:val="center"/>
         <w:rPr>
           <w:rFonts w:ascii="Adobe Arabic" w:hAnsi="Adobe Arabic" w:cs="Adobe Arabic"/>
           <w:b/>
           <w:bCs/>
           <w:sz w:val="32"/>
           <w:szCs w:val="32"/>
-        </w:rPr>
-      </w:pPr>
-    </w:p>
-    <w:p>
-      <w:pPr>
-        <w:jc w:val="right"/>
-        <w:rPr>
-          <w:rFonts w:ascii="Adobe Arabic" w:hAnsi="Adobe Arabic" w:cs="Adobe Arabic"/>
+          <w:rtl/>
+        </w:rPr>
+      </w:pPr>
+      <w:r>
+        <w:rPr>
+          <w:rFonts w:ascii="Adobe Arabic" w:hAnsi="Adobe Arabic" w:cs="Adobe Arabic" w:hint="cs"/>
           <w:b/>
           <w:bCs/>
           <w:sz w:val="32"/>
           <w:szCs w:val="32"/>
         </w:rPr>
-      </w:pPr>
-    </w:p>
-    <w:p>
-      <w:pPr>
-        <w:jc w:val="right"/>
+        <w:t>مساهمة</w:t>
+      </w:r>
+    </w:p>
+    <w:p>
+      <w:pPr>
+        <w:bidi/>
+        <w:jc w:val="center"/>
         <w:rPr>
           <w:rFonts w:ascii="Adobe Arabic" w:hAnsi="Adobe Arabic" w:cs="Adobe Arabic"/>
           <w:b/>
@@ -340,24 +296,22 @@
           <w:szCs w:val="32"/>
         </w:rPr>
       </w:pPr>
-    </w:p>
-    <w:p>
-      <w:pPr>
-        <w:jc w:val="right"/>
-        <w:rPr>
-          <w:rFonts w:ascii="Adobe Arabic" w:hAnsi="Adobe Arabic" w:cs="Adobe Arabic"/>
+      <w:r>
+        <w:rPr>
+          <w:rFonts w:ascii="Adobe Arabic" w:hAnsi="Adobe Arabic" w:cs="Adobe Arabic" w:hint="cs"/>
           <w:b/>
           <w:bCs/>
           <w:sz w:val="32"/>
           <w:szCs w:val="32"/>
-        </w:rPr>
-      </w:pPr>
-    </w:p>
-    <w:p>
-      <w:pPr>
-        <w:bidi/>
-        <w:spacing w:line="360" w:lineRule="auto"/>
-        <w:jc w:val="both"/>
+          <w:rtl/>
+        </w:rPr>
+        <w:t>MEMBERS</w:t>
+      </w:r>
+    </w:p>
+    <w:p>
+      <w:pPr>
+        <w:bidi/>
+        <w:jc w:val="center"/>
         <w:rPr>
           <w:rFonts w:ascii="Adobe Arabic" w:hAnsi="Adobe Arabic" w:cs="Adobe Arabic"/>
           <w:b/>
@@ -370,8 +324,7 @@
     <w:p>
       <w:pPr>
         <w:bidi/>
-        <w:spacing w:line="360" w:lineRule="auto"/>
-        <w:jc w:val="both"/>
+        <w:jc w:val="center"/>
         <w:rPr>
           <w:rFonts w:ascii="Adobe Arabic" w:hAnsi="Adobe Arabic" w:cs="Adobe Arabic"/>
           <w:b/>
@@ -380,8 +333,6 @@
           <w:szCs w:val="32"/>
         </w:rPr>
       </w:pPr>
-      <w:bookmarkStart w:id="0" w:name="_GoBack"/>
-      <w:bookmarkEnd w:id="0"/>
       <w:r>
         <w:rPr>
           <w:rFonts w:ascii="Adobe Arabic" w:hAnsi="Adobe Arabic" w:cs="Adobe Arabic" w:hint="cs"/>
@@ -389,11 +340,127 @@
           <w:bCs/>
           <w:sz w:val="32"/>
           <w:szCs w:val="32"/>
-          <w:rtl/>
-        </w:rPr>
-        <w:lastRenderedPageBreak/>
+        </w:rPr>
+        <w:t>قرطاج</w:t>
+      </w:r>
+      <w:r>
+        <w:rPr>
+          <w:rFonts w:ascii="Adobe Arabic" w:hAnsi="Adobe Arabic" w:cs="Adobe Arabic"/>
+          <w:b/>
+          <w:bCs/>
+          <w:sz w:val="32"/>
+          <w:szCs w:val="32"/>
+        </w:rPr>
         <w:t xml:space="preserve"> </w:t>
       </w:r>
+      <w:r>
+        <w:rPr>
+          <w:rFonts w:ascii="Adobe Arabic" w:hAnsi="Adobe Arabic" w:cs="Adobe Arabic" w:hint="cs"/>
+          <w:b/>
+          <w:bCs/>
+          <w:sz w:val="32"/>
+          <w:szCs w:val="32"/>
+        </w:rPr>
+        <w:t>في</w:t>
+      </w:r>
+    </w:p>
+    <w:p>
+      <w:pPr>
+        <w:bidi/>
+        <w:jc w:val="center"/>
+        <w:rPr>
+          <w:rFonts w:ascii="Adobe Arabic" w:hAnsi="Adobe Arabic" w:cs="Adobe Arabic"/>
+          <w:b/>
+          <w:bCs/>
+          <w:sz w:val="32"/>
+          <w:szCs w:val="32"/>
+        </w:rPr>
+      </w:pPr>
+      <w:r>
+        <w:rPr>
+          <w:rFonts w:ascii="Adobe Arabic" w:hAnsi="Adobe Arabic" w:cs="Adobe Arabic"/>
+          <w:b/>
+          <w:bCs/>
+          <w:sz w:val="32"/>
+          <w:szCs w:val="32"/>
+        </w:rPr>
+        <w:t>DATE</w:t>
+      </w:r>
+    </w:p>
+    <w:p>
+      <w:pPr>
+        <w:bidi/>
+        <w:jc w:val="center"/>
+        <w:rPr>
+          <w:rFonts w:ascii="Adobe Arabic" w:hAnsi="Adobe Arabic" w:cs="Adobe Arabic"/>
+          <w:b/>
+          <w:bCs/>
+          <w:sz w:val="32"/>
+          <w:szCs w:val="32"/>
+          <w:rtl/>
+        </w:rPr>
+      </w:pPr>
+      <w:r>
+        <w:rPr>
+          <w:rFonts w:ascii="Adobe Arabic" w:hAnsi="Adobe Arabic" w:cs="Adobe Arabic" w:hint="cs"/>
+          <w:b/>
+          <w:bCs/>
+          <w:sz w:val="32"/>
+          <w:szCs w:val="32"/>
+          <w:rtl/>
+        </w:rPr>
+        <w:t>---</w:t>
+      </w:r>
+    </w:p>
+    <w:p>
+      <w:pPr>
+        <w:jc w:val="right"/>
+        <w:rPr>
+          <w:rFonts w:ascii="Adobe Arabic" w:hAnsi="Adobe Arabic" w:cs="Adobe Arabic"/>
+          <w:b/>
+          <w:bCs/>
+          <w:sz w:val="32"/>
+          <w:szCs w:val="32"/>
+        </w:rPr>
+      </w:pPr>
+    </w:p>
+    <w:p>
+      <w:pPr>
+        <w:jc w:val="right"/>
+        <w:rPr>
+          <w:rFonts w:ascii="Adobe Arabic" w:hAnsi="Adobe Arabic" w:cs="Adobe Arabic"/>
+          <w:b/>
+          <w:bCs/>
+          <w:sz w:val="32"/>
+          <w:szCs w:val="32"/>
+        </w:rPr>
+      </w:pPr>
+    </w:p>
+    <w:p>
+      <w:pPr>
+        <w:jc w:val="right"/>
+        <w:rPr>
+          <w:rFonts w:ascii="Adobe Arabic" w:hAnsi="Adobe Arabic" w:cs="Adobe Arabic"/>
+          <w:b/>
+          <w:bCs/>
+          <w:sz w:val="32"/>
+          <w:szCs w:val="32"/>
+        </w:rPr>
+      </w:pPr>
+    </w:p>
+    <w:p>
+      <w:pPr>
+        <w:bidi/>
+        <w:spacing w:line="360" w:lineRule="auto"/>
+        <w:jc w:val="both"/>
+        <w:rPr>
+          <w:rFonts w:ascii="Adobe Arabic" w:hAnsi="Adobe Arabic" w:cs="Adobe Arabic"/>
+          <w:b/>
+          <w:bCs/>
+          <w:sz w:val="32"/>
+          <w:szCs w:val="32"/>
+        </w:rPr>
+      </w:pPr>
     </w:p>
     <w:p>
       <w:pPr>
@@ -422,166 +489,84 @@
           <w:szCs w:val="32"/>
           <w:rtl/>
         </w:rPr>
-        <w:t xml:space="preserve">المشاكل والتحديات </w:t>
-      </w:r>
-    </w:p>
-    <w:p>
-      <w:pPr>
+        <w:t xml:space="preserve"> </w:t>
+      </w:r>
+      <w:r>
+        <w:rPr>
+          <w:rFonts w:ascii="Adobe Arabic" w:hAnsi="Adobe Arabic" w:cs="Adobe Arabic" w:hint="cs"/>
+          <w:b/>
+          <w:bCs/>
+          <w:sz w:val="32"/>
+          <w:szCs w:val="32"/>
+          <w:rtl/>
+        </w:rPr>
+        <w:t>listName</w:t>
+      </w:r>
+    </w:p>
+    <w:p>
+      <w:pPr>
+        <w:pStyle w:val="Paragraphedeliste"/>
+        <w:numPr>
+          <w:ilvl w:val="0"/>
+          <w:numId w:val="31"/>
+        </w:numPr>
         <w:bidi/>
         <w:spacing w:line="360" w:lineRule="auto"/>
-        <w:ind w:left="720"/>
-        <w:jc w:val="both"/>
-        <w:rPr>
-          <w:rFonts w:ascii="Adobe Arabic" w:hAnsi="Adobe Arabic" w:cs="Adobe Arabic"/>
-          <w:sz w:val="28"/>
-          <w:szCs w:val="28"/>
-        </w:rPr>
-      </w:pPr>
-      <w:r>
-        <w:rPr>
-          <w:rFonts w:ascii="Adobe Arabic" w:hAnsi="Adobe Arabic" w:cs="Adobe Arabic" w:hint="cs"/>
-          <w:sz w:val="28"/>
-          <w:szCs w:val="28"/>
-          <w:rtl/>
-        </w:rPr>
-        <w:t xml:space="preserve">أ. </w:t>
-      </w:r>
-      <w:r>
-        <w:rPr>
-          <w:rFonts w:ascii="Adobe Arabic" w:hAnsi="Adobe Arabic" w:cs="Adobe Arabic" w:hint="cs"/>
-          <w:sz w:val="28"/>
-          <w:szCs w:val="28"/>
-          <w:rtl/>
-        </w:rPr>
-        <w:t>المشكلة الأولى</w:t>
-      </w:r>
-    </w:p>
-    <w:p>
-      <w:pPr>
+        <w:jc w:val="both"/>
+        <w:rPr>
+          <w:rFonts w:ascii="Adobe Arabic" w:hAnsi="Adobe Arabic" w:cs="Adobe Arabic"/>
+          <w:sz w:val="28"/>
+          <w:szCs w:val="28"/>
+          <w:rtl/>
+        </w:rPr>
+      </w:pPr>
+      <w:r>
+        <w:rPr>
+          <w:rFonts w:ascii="Adobe Arabic" w:hAnsi="Adobe Arabic" w:cs="Adobe Arabic" w:hint="cs"/>
+          <w:sz w:val="28"/>
+          <w:szCs w:val="28"/>
+          <w:rtl/>
+        </w:rPr>
+        <w:t>cardName</w:t>
+      </w:r>
+    </w:p>
+    <w:p>
+      <w:pPr>
+        <w:pStyle w:val="Paragraphedeliste"/>
+        <w:numPr>
+          <w:ilvl w:val="0"/>
+          <w:numId w:val="32"/>
+        </w:numPr>
         <w:bidi/>
         <w:spacing w:line="360" w:lineRule="auto"/>
-        <w:ind w:left="720"/>
-        <w:jc w:val="both"/>
-        <w:rPr>
-          <w:rFonts w:ascii="Adobe Arabic" w:hAnsi="Adobe Arabic" w:cs="Adobe Arabic"/>
-          <w:sz w:val="28"/>
-          <w:szCs w:val="28"/>
-          <w:rtl/>
-        </w:rPr>
-      </w:pPr>
-      <w:r>
-        <w:rPr>
-          <w:rFonts w:ascii="Adobe Arabic" w:hAnsi="Adobe Arabic" w:cs="Adobe Arabic" w:hint="cs"/>
-          <w:sz w:val="28"/>
-          <w:szCs w:val="28"/>
-          <w:rtl/>
-        </w:rPr>
-        <w:t xml:space="preserve">ب. </w:t>
-      </w:r>
-      <w:r>
-        <w:rPr>
-          <w:rFonts w:ascii="Adobe Arabic" w:hAnsi="Adobe Arabic" w:cs="Adobe Arabic"/>
-          <w:sz w:val="28"/>
-          <w:szCs w:val="28"/>
-          <w:rtl/>
-        </w:rPr>
-        <w:t>ال</w:t>
-      </w:r>
-      <w:r>
-        <w:rPr>
-          <w:rFonts w:ascii="Adobe Arabic" w:hAnsi="Adobe Arabic" w:cs="Adobe Arabic" w:hint="cs"/>
-          <w:sz w:val="28"/>
-          <w:szCs w:val="28"/>
-          <w:rtl/>
-        </w:rPr>
-        <w:t>مشكلة الثانية</w:t>
-      </w:r>
-    </w:p>
-    <w:p>
-      <w:pPr>
-        <w:bidi/>
-        <w:spacing w:line="360" w:lineRule="auto"/>
-        <w:ind w:left="720"/>
-        <w:jc w:val="both"/>
-        <w:rPr>
-          <w:rFonts w:ascii="Adobe Arabic" w:hAnsi="Adobe Arabic" w:cs="Adobe Arabic"/>
-          <w:sz w:val="28"/>
-          <w:szCs w:val="28"/>
-        </w:rPr>
-      </w:pPr>
-      <w:r>
-        <w:rPr>
-          <w:rFonts w:ascii="Adobe Arabic" w:hAnsi="Adobe Arabic" w:cs="Adobe Arabic" w:hint="cs"/>
-          <w:sz w:val="28"/>
-          <w:szCs w:val="28"/>
-          <w:rtl/>
-        </w:rPr>
-        <w:t xml:space="preserve">ت. </w:t>
-      </w:r>
-      <w:r>
-        <w:rPr>
-          <w:rFonts w:ascii="Adobe Arabic" w:hAnsi="Adobe Arabic" w:cs="Adobe Arabic" w:hint="cs"/>
-          <w:sz w:val="28"/>
-          <w:szCs w:val="28"/>
-          <w:rtl/>
-        </w:rPr>
-        <w:t>المشكلة الثالثة</w:t>
-      </w:r>
-    </w:p>
-    <w:p>
-      <w:pPr>
-        <w:bidi/>
-        <w:spacing w:line="360" w:lineRule="auto"/>
-        <w:ind w:left="720"/>
-        <w:jc w:val="both"/>
-        <w:rPr>
-          <w:rFonts w:ascii="Adobe Arabic" w:hAnsi="Adobe Arabic" w:cs="Adobe Arabic"/>
-          <w:sz w:val="28"/>
-          <w:szCs w:val="28"/>
-          <w:rtl/>
-        </w:rPr>
-      </w:pPr>
-      <w:r>
-        <w:rPr>
-          <w:rFonts w:ascii="Adobe Arabic" w:hAnsi="Adobe Arabic" w:cs="Adobe Arabic" w:hint="cs"/>
-          <w:sz w:val="28"/>
-          <w:szCs w:val="28"/>
-          <w:rtl/>
-        </w:rPr>
-        <w:t xml:space="preserve">ث. </w:t>
-      </w:r>
-      <w:r>
-        <w:rPr>
-          <w:rFonts w:ascii="Adobe Arabic" w:hAnsi="Adobe Arabic" w:cs="Adobe Arabic" w:hint="cs"/>
-          <w:sz w:val="28"/>
-          <w:szCs w:val="28"/>
-          <w:rtl/>
-        </w:rPr>
-        <w:t>المشكلة الرابعة</w:t>
-      </w:r>
-    </w:p>
-    <w:p>
-      <w:pPr>
-        <w:bidi/>
-        <w:spacing w:line="360" w:lineRule="auto"/>
-        <w:ind w:left="720"/>
-        <w:jc w:val="both"/>
-        <w:rPr>
-          <w:rFonts w:ascii="Adobe Arabic" w:hAnsi="Adobe Arabic" w:cs="Adobe Arabic"/>
-          <w:sz w:val="28"/>
-          <w:szCs w:val="28"/>
-          <w:rtl/>
-        </w:rPr>
-      </w:pPr>
-      <w:r>
-        <w:rPr>
-          <w:rFonts w:ascii="Adobe Arabic" w:hAnsi="Adobe Arabic" w:cs="Adobe Arabic" w:hint="cs"/>
-          <w:sz w:val="28"/>
-          <w:szCs w:val="28"/>
-          <w:rtl/>
-        </w:rPr>
-        <w:t>ج. إلخ...</w:t>
-      </w:r>
+        <w:jc w:val="both"/>
+        <w:rPr>
+          <w:rFonts w:ascii="Adobe Arabic" w:hAnsi="Adobe Arabic" w:cs="Adobe Arabic"/>
+          <w:sz w:val="28"/>
+          <w:szCs w:val="28"/>
+          <w:rtl/>
+        </w:rPr>
+      </w:pPr>
+      <w:r>
+        <w:rPr>
+          <w:rFonts w:ascii="Adobe Arabic" w:hAnsi="Adobe Arabic" w:cs="Adobe Arabic" w:hint="cs"/>
+          <w:sz w:val="28"/>
+          <w:szCs w:val="28"/>
+          <w:rtl/>
+        </w:rPr>
+        <w:t>action</w:t>
+      </w:r>
+      <w:r>
+        <w:rPr>
+          <w:rFonts w:ascii="Adobe Arabic" w:hAnsi="Adobe Arabic" w:cs="Adobe Arabic" w:hint="cs"/>
+          <w:sz w:val="28"/>
+          <w:szCs w:val="28"/>
+          <w:rtl/>
+        </w:rPr>
+        <w:t>s</w:t>
+      </w:r>
+      <w:bookmarkStart w:id="0" w:name="_GoBack"/>
+      <w:bookmarkEnd w:id="0"/>
     </w:p>
     <w:p>
       <w:pPr>
@@ -1139,6 +1124,7 @@
           <w:szCs w:val="28"/>
           <w:rtl/>
         </w:rPr>
+        <w:lastRenderedPageBreak/>
         <w:t>[</w:t>
       </w:r>
       <w:r>
@@ -1658,7 +1644,6 @@
           <w:szCs w:val="28"/>
           <w:rtl/>
         </w:rPr>
-        <w:lastRenderedPageBreak/>
         <w:t>[مثال توضيحي أو صورة توضيحية]</w:t>
       </w:r>
     </w:p>
@@ -1751,6 +1736,7 @@
           <w:szCs w:val="28"/>
           <w:rtl/>
         </w:rPr>
+        <w:lastRenderedPageBreak/>
         <w:t xml:space="preserve">تفاصيل عامة بخصوص هذه المشكلة مع عرض ظواهر واضحة وأرقام أو إحصائيات للبرهنة على وجود المشكلة. </w:t>
       </w:r>
     </w:p>
@@ -2624,7 +2610,7 @@
               </wp:anchor>
             </w:drawing>
           </mc:Choice>
-          <mc:Fallback xmlns:w16se="http://schemas.microsoft.com/office/word/2015/wordml/symex" xmlns:w16cid="http://schemas.microsoft.com/office/word/2016/wordml/cid" xmlns:am3d="http://schemas.microsoft.com/office/drawing/2017/model3d" xmlns:aink="http://schemas.microsoft.com/office/drawing/2016/ink" xmlns:cx8="http://schemas.microsoft.com/office/drawing/2016/5/14/chartex" xmlns:cx7="http://schemas.microsoft.com/office/drawing/2016/5/13/chartex" xmlns:cx6="http://schemas.microsoft.com/office/drawing/2016/5/12/chartex" xmlns:cx5="http://schemas.microsoft.com/office/drawing/2016/5/11/chartex" xmlns:cx4="http://schemas.microsoft.com/office/drawing/2016/5/10/chartex" xmlns:cx3="http://schemas.microsoft.com/office/drawing/2016/5/9/chartex" xmlns:cx2="http://schemas.microsoft.com/office/drawing/2015/10/21/chartex" xmlns:cx1="http://schemas.microsoft.com/office/drawing/2015/9/8/chartex" xmlns:cx="http://schemas.microsoft.com/office/drawing/2014/chartex">
+          <mc:Fallback>
             <w:pict>
               <v:rect w14:anchorId="72C35E62" id="Rectangle 3" o:spid="_x0000_s1026" style="position:absolute;left:0;text-align:left;margin-left:18pt;margin-top:9.7pt;width:423.75pt;height:42.75pt;z-index:251659264;visibility:visible;mso-wrap-style:square;mso-width-percent:0;mso-height-percent:0;mso-wrap-distance-left:9pt;mso-wrap-distance-top:0;mso-wrap-distance-right:9pt;mso-wrap-distance-bottom:0;mso-position-horizontal:absolute;mso-position-horizontal-relative:text;mso-position-vertical:absolute;mso-position-vertical-relative:text;mso-width-percent:0;mso-height-percent:0;mso-width-relative:margin;mso-height-relative:margin;v-text-anchor:middle" o:gfxdata="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" filled="f" strokecolor="#c00000" strokeweight="1pt">
                 <v:textbox>
@@ -3061,7 +3047,7 @@
               </wp:anchor>
             </w:drawing>
           </mc:Choice>
-          <mc:Fallback xmlns:w16se="http://schemas.microsoft.com/office/word/2015/wordml/symex" xmlns:w16cid="http://schemas.microsoft.com/office/word/2016/wordml/cid" xmlns:am3d="http://schemas.microsoft.com/office/drawing/2017/model3d" xmlns:aink="http://schemas.microsoft.com/office/drawing/2016/ink" xmlns:cx8="http://schemas.microsoft.com/office/drawing/2016/5/14/chartex" xmlns:cx7="http://schemas.microsoft.com/office/drawing/2016/5/13/chartex" xmlns:cx6="http://schemas.microsoft.com/office/drawing/2016/5/12/chartex" xmlns:cx5="http://schemas.microsoft.com/office/drawing/2016/5/11/chartex" xmlns:cx4="http://schemas.microsoft.com/office/drawing/2016/5/10/chartex" xmlns:cx3="http://schemas.microsoft.com/office/drawing/2016/5/9/chartex" xmlns:cx2="http://schemas.microsoft.com/office/drawing/2015/10/21/chartex" xmlns:cx1="http://schemas.microsoft.com/office/drawing/2015/9/8/chartex" xmlns:cx="http://schemas.microsoft.com/office/drawing/2014/chartex">
+          <mc:Fallback>
             <w:pict>
               <v:rect w14:anchorId="34C8ED38" id="Rectangle 1" o:spid="_x0000_s1027" style="position:absolute;left:0;text-align:left;margin-left:18pt;margin-top:9.7pt;width:423.75pt;height:42.75pt;z-index:251661312;visibility:visible;mso-wrap-style:square;mso-width-percent:0;mso-height-percent:0;mso-wrap-distance-left:9pt;mso-wrap-distance-top:0;mso-wrap-distance-right:9pt;mso-wrap-distance-bottom:0;mso-position-horizontal:absolute;mso-position-horizontal-relative:text;mso-position-vertical:absolute;mso-position-vertical-relative:text;mso-width-percent:0;mso-height-percent:0;mso-width-relative:margin;mso-height-relative:margin;v-text-anchor:middle" o:gfxdata="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" filled="f" strokecolor="#c00000" strokeweight="1pt">
                 <v:textbox>
@@ -4492,7 +4478,7 @@
 </file>
 
 <file path=word/endnotes.xml><?xml version="1.0" encoding="utf-8"?>
-<w:endnotes xmlns:wpc="http://schemas.microsoft.com/office/word/2010/wordprocessingCanvas" xmlns:mc="http://schemas.openxmlformats.org/markup-compatibility/2006" xmlns:o="urn:schemas-microsoft-com:office:office" xmlns:r="http://schemas.openxmlformats.org/officeDocument/2006/relationships" xmlns:m="http://schemas.openxmlformats.org/officeDocument/2006/math" xmlns:v="urn:schemas-microsoft-com:vml" xmlns:wp14="http://schemas.microsoft.com/office/word/2010/wordprocessingDrawing" xmlns:wp="http://schemas.openxmlformats.org/drawingml/2006/wordprocessingDrawing" xmlns:w10="urn:schemas-microsoft-com:office:word" xmlns:w="http://schemas.openxmlformats.org/wordprocessingml/2006/main" xmlns:w14="http://schemas.microsoft.com/office/word/2010/wordml" xmlns:w15="http://schemas.microsoft.com/office/word/2012/wordml" xmlns:wpg="http://schemas.microsoft.com/office/word/2010/wordprocessingGroup" xmlns:wpi="http://schemas.microsoft.com/office/word/2010/wordprocessingInk" xmlns:wne="http://schemas.microsoft.com/office/word/2006/wordml" xmlns:wps="http://schemas.microsoft.com/office/word/2010/wordprocessingShape" mc:Ignorable="w14 w15 wp14">
+<w:endnotes xmlns:wpc="http://schemas.microsoft.com/office/word/2010/wordprocessingCanvas" xmlns:cx="http://schemas.microsoft.com/office/drawing/2014/chartex" xmlns:cx1="http://schemas.microsoft.com/office/drawing/2015/9/8/chartex" xmlns:cx2="http://schemas.microsoft.com/office/drawing/2015/10/21/chartex" xmlns:cx3="http://schemas.microsoft.com/office/drawing/2016/5/9/chartex" xmlns:cx4="http://schemas.microsoft.com/office/drawing/2016/5/10/chartex" xmlns:cx5="http://schemas.microsoft.com/office/drawing/2016/5/11/chartex" xmlns:cx6="http://schemas.microsoft.com/office/drawing/2016/5/12/chartex" xmlns:cx7="http://schemas.microsoft.com/office/drawing/2016/5/13/chartex" xmlns:cx8="http://schemas.microsoft.com/office/drawing/2016/5/14/chartex" xmlns:mc="http://schemas.openxmlformats.org/markup-compatibility/2006" xmlns:aink="http://schemas.microsoft.com/office/drawing/2016/ink" xmlns:am3d="http://schemas.microsoft.com/office/drawing/2017/model3d" xmlns:o="urn:schemas-microsoft-com:office:office" xmlns:r="http://schemas.openxmlformats.org/officeDocument/2006/relationships" xmlns:m="http://schemas.openxmlformats.org/officeDocument/2006/math" xmlns:v="urn:schemas-microsoft-com:vml" xmlns:wp14="http://schemas.microsoft.com/office/word/2010/wordprocessingDrawing" xmlns:wp="http://schemas.openxmlformats.org/drawingml/2006/wordprocessingDrawing" xmlns:w10="urn:schemas-microsoft-com:office:word" xmlns:w="http://schemas.openxmlformats.org/wordprocessingml/2006/main" xmlns:w14="http://schemas.microsoft.com/office/word/2010/wordml" xmlns:w15="http://schemas.microsoft.com/office/word/2012/wordml" xmlns:w16cid="http://schemas.microsoft.com/office/word/2016/wordml/cid" xmlns:w16se="http://schemas.microsoft.com/office/word/2015/wordml/symex" xmlns:wpg="http://schemas.microsoft.com/office/word/2010/wordprocessingGroup" xmlns:wpi="http://schemas.microsoft.com/office/word/2010/wordprocessingInk" xmlns:wne="http://schemas.microsoft.com/office/word/2006/wordml" xmlns:wps="http://schemas.microsoft.com/office/word/2010/wordprocessingShape" mc:Ignorable="w14 w15 w16se w16cid wp14">
   <w:endnote w:type="separator" w:id="-1">
     <w:p>
       <w:pPr>
@@ -4517,7 +4503,7 @@
 </file>
 
 <file path=word/footer1.xml><?xml version="1.0" encoding="utf-8"?>
-<w:ftr xmlns:wpc="http://schemas.microsoft.com/office/word/2010/wordprocessingCanvas" xmlns:mc="http://schemas.openxmlformats.org/markup-compatibility/2006" xmlns:o="urn:schemas-microsoft-com:office:office" xmlns:r="http://schemas.openxmlformats.org/officeDocument/2006/relationships" xmlns:m="http://schemas.openxmlformats.org/officeDocument/2006/math" xmlns:v="urn:schemas-microsoft-com:vml" xmlns:wp14="http://schemas.microsoft.com/office/word/2010/wordprocessingDrawing" xmlns:wp="http://schemas.openxmlformats.org/drawingml/2006/wordprocessingDrawing" xmlns:w10="urn:schemas-microsoft-com:office:word" xmlns:w="http://schemas.openxmlformats.org/wordprocessingml/2006/main" xmlns:w14="http://schemas.microsoft.com/office/word/2010/wordml" xmlns:w15="http://schemas.microsoft.com/office/word/2012/wordml" xmlns:wpg="http://schemas.microsoft.com/office/word/2010/wordprocessingGroup" xmlns:wpi="http://schemas.microsoft.com/office/word/2010/wordprocessingInk" xmlns:wne="http://schemas.microsoft.com/office/word/2006/wordml" xmlns:wps="http://schemas.microsoft.com/office/word/2010/wordprocessingShape" mc:Ignorable="w14 w15 wp14">
+<w:ftr xmlns:wpc="http://schemas.microsoft.com/office/word/2010/wordprocessingCanvas" xmlns:cx="http://schemas.microsoft.com/office/drawing/2014/chartex" xmlns:cx1="http://schemas.microsoft.com/office/drawing/2015/9/8/chartex" xmlns:cx2="http://schemas.microsoft.com/office/drawing/2015/10/21/chartex" xmlns:cx3="http://schemas.microsoft.com/office/drawing/2016/5/9/chartex" xmlns:cx4="http://schemas.microsoft.com/office/drawing/2016/5/10/chartex" xmlns:cx5="http://schemas.microsoft.com/office/drawing/2016/5/11/chartex" xmlns:cx6="http://schemas.microsoft.com/office/drawing/2016/5/12/chartex" xmlns:cx7="http://schemas.microsoft.com/office/drawing/2016/5/13/chartex" xmlns:cx8="http://schemas.microsoft.com/office/drawing/2016/5/14/chartex" xmlns:mc="http://schemas.openxmlformats.org/markup-compatibility/2006" xmlns:aink="http://schemas.microsoft.com/office/drawing/2016/ink" xmlns:am3d="http://schemas.microsoft.com/office/drawing/2017/model3d" xmlns:o="urn:schemas-microsoft-com:office:office" xmlns:r="http://schemas.openxmlformats.org/officeDocument/2006/relationships" xmlns:m="http://schemas.openxmlformats.org/officeDocument/2006/math" xmlns:v="urn:schemas-microsoft-com:vml" xmlns:wp14="http://schemas.microsoft.com/office/word/2010/wordprocessingDrawing" xmlns:wp="http://schemas.openxmlformats.org/drawingml/2006/wordprocessingDrawing" xmlns:w10="urn:schemas-microsoft-com:office:word" xmlns:w="http://schemas.openxmlformats.org/wordprocessingml/2006/main" xmlns:w14="http://schemas.microsoft.com/office/word/2010/wordml" xmlns:w15="http://schemas.microsoft.com/office/word/2012/wordml" xmlns:w16cid="http://schemas.microsoft.com/office/word/2016/wordml/cid" xmlns:w16se="http://schemas.microsoft.com/office/word/2015/wordml/symex" xmlns:wpg="http://schemas.microsoft.com/office/word/2010/wordprocessingGroup" xmlns:wpi="http://schemas.microsoft.com/office/word/2010/wordprocessingInk" xmlns:wne="http://schemas.microsoft.com/office/word/2006/wordml" xmlns:wps="http://schemas.microsoft.com/office/word/2010/wordprocessingShape" mc:Ignorable="w14 w15 w16se w16cid wp14">
   <w:sdt>
     <w:sdtPr>
       <w:id w:val="816923097"/>
@@ -4550,7 +4536,7 @@
           <w:rPr>
             <w:noProof/>
           </w:rPr>
-          <w:t>8</w:t>
+          <w:t>2</w:t>
         </w:r>
         <w:r>
           <w:rPr>
@@ -4570,7 +4556,7 @@
 </file>
 
 <file path=word/footnotes.xml><?xml version="1.0" encoding="utf-8"?>
-<w:footnotes xmlns:wpc="http://schemas.microsoft.com/office/word/2010/wordprocessingCanvas" xmlns:mc="http://schemas.openxmlformats.org/markup-compatibility/2006" xmlns:o="urn:schemas-microsoft-com:office:office" xmlns:r="http://schemas.openxmlformats.org/officeDocument/2006/relationships" xmlns:m="http://schemas.openxmlformats.org/officeDocument/2006/math" xmlns:v="urn:schemas-microsoft-com:vml" xmlns:wp14="http://schemas.microsoft.com/office/word/2010/wordprocessingDrawing" xmlns:wp="http://schemas.openxmlformats.org/drawingml/2006/wordprocessingDrawing" xmlns:w10="urn:schemas-microsoft-com:office:word" xmlns:w="http://schemas.openxmlformats.org/wordprocessingml/2006/main" xmlns:w14="http://schemas.microsoft.com/office/word/2010/wordml" xmlns:w15="http://schemas.microsoft.com/office/word/2012/wordml" xmlns:wpg="http://schemas.microsoft.com/office/word/2010/wordprocessingGroup" xmlns:wpi="http://schemas.microsoft.com/office/word/2010/wordprocessingInk" xmlns:wne="http://schemas.microsoft.com/office/word/2006/wordml" xmlns:wps="http://schemas.microsoft.com/office/word/2010/wordprocessingShape" mc:Ignorable="w14 w15 wp14">
+<w:footnotes xmlns:wpc="http://schemas.microsoft.com/office/word/2010/wordprocessingCanvas" xmlns:cx="http://schemas.microsoft.com/office/drawing/2014/chartex" xmlns:cx1="http://schemas.microsoft.com/office/drawing/2015/9/8/chartex" xmlns:cx2="http://schemas.microsoft.com/office/drawing/2015/10/21/chartex" xmlns:cx3="http://schemas.microsoft.com/office/drawing/2016/5/9/chartex" xmlns:cx4="http://schemas.microsoft.com/office/drawing/2016/5/10/chartex" xmlns:cx5="http://schemas.microsoft.com/office/drawing/2016/5/11/chartex" xmlns:cx6="http://schemas.microsoft.com/office/drawing/2016/5/12/chartex" xmlns:cx7="http://schemas.microsoft.com/office/drawing/2016/5/13/chartex" xmlns:cx8="http://schemas.microsoft.com/office/drawing/2016/5/14/chartex" xmlns:mc="http://schemas.openxmlformats.org/markup-compatibility/2006" xmlns:aink="http://schemas.microsoft.com/office/drawing/2016/ink" xmlns:am3d="http://schemas.microsoft.com/office/drawing/2017/model3d" xmlns:o="urn:schemas-microsoft-com:office:office" xmlns:r="http://schemas.openxmlformats.org/officeDocument/2006/relationships" xmlns:m="http://schemas.openxmlformats.org/officeDocument/2006/math" xmlns:v="urn:schemas-microsoft-com:vml" xmlns:wp14="http://schemas.microsoft.com/office/word/2010/wordprocessingDrawing" xmlns:wp="http://schemas.openxmlformats.org/drawingml/2006/wordprocessingDrawing" xmlns:w10="urn:schemas-microsoft-com:office:word" xmlns:w="http://schemas.openxmlformats.org/wordprocessingml/2006/main" xmlns:w14="http://schemas.microsoft.com/office/word/2010/wordml" xmlns:w15="http://schemas.microsoft.com/office/word/2012/wordml" xmlns:w16cid="http://schemas.microsoft.com/office/word/2016/wordml/cid" xmlns:w16se="http://schemas.microsoft.com/office/word/2015/wordml/symex" xmlns:wpg="http://schemas.microsoft.com/office/word/2010/wordprocessingGroup" xmlns:wpi="http://schemas.microsoft.com/office/word/2010/wordprocessingInk" xmlns:wne="http://schemas.microsoft.com/office/word/2006/wordml" xmlns:wps="http://schemas.microsoft.com/office/word/2010/wordprocessingShape" mc:Ignorable="w14 w15 w16se w16cid wp14">
   <w:footnote w:type="separator" w:id="-1">
     <w:p>
       <w:pPr>
@@ -4595,7 +4581,7 @@
 </file>
 
 <file path=word/numbering.xml><?xml version="1.0" encoding="utf-8"?>
-<w:numbering xmlns:wpc="http://schemas.microsoft.com/office/word/2010/wordprocessingCanvas" xmlns:mc="http://schemas.openxmlformats.org/markup-compatibility/2006" xmlns:o="urn:schemas-microsoft-com:office:office" xmlns:r="http://schemas.openxmlformats.org/officeDocument/2006/relationships" xmlns:m="http://schemas.openxmlformats.org/officeDocument/2006/math" xmlns:v="urn:schemas-microsoft-com:vml" xmlns:wp14="http://schemas.microsoft.com/office/word/2010/wordprocessingDrawing" xmlns:wp="http://schemas.openxmlformats.org/drawingml/2006/wordprocessingDrawing" xmlns:w10="urn:schemas-microsoft-com:office:word" xmlns:w="http://schemas.openxmlformats.org/wordprocessingml/2006/main" xmlns:w14="http://schemas.microsoft.com/office/word/2010/wordml" xmlns:w15="http://schemas.microsoft.com/office/word/2012/wordml" xmlns:wpg="http://schemas.microsoft.com/office/word/2010/wordprocessingGroup" xmlns:wpi="http://schemas.microsoft.com/office/word/2010/wordprocessingInk" xmlns:wne="http://schemas.microsoft.com/office/word/2006/wordml" xmlns:wps="http://schemas.microsoft.com/office/word/2010/wordprocessingShape" mc:Ignorable="w14 w15 wp14">
+<w:numbering xmlns:wpc="http://schemas.microsoft.com/office/word/2010/wordprocessingCanvas" xmlns:cx="http://schemas.microsoft.com/office/drawing/2014/chartex" xmlns:cx1="http://schemas.microsoft.com/office/drawing/2015/9/8/chartex" xmlns:cx2="http://schemas.microsoft.com/office/drawing/2015/10/21/chartex" xmlns:cx3="http://schemas.microsoft.com/office/drawing/2016/5/9/chartex" xmlns:cx4="http://schemas.microsoft.com/office/drawing/2016/5/10/chartex" xmlns:cx5="http://schemas.microsoft.com/office/drawing/2016/5/11/chartex" xmlns:cx6="http://schemas.microsoft.com/office/drawing/2016/5/12/chartex" xmlns:cx7="http://schemas.microsoft.com/office/drawing/2016/5/13/chartex" xmlns:cx8="http://schemas.microsoft.com/office/drawing/2016/5/14/chartex" xmlns:mc="http://schemas.openxmlformats.org/markup-compatibility/2006" xmlns:aink="http://schemas.microsoft.com/office/drawing/2016/ink" xmlns:am3d="http://schemas.microsoft.com/office/drawing/2017/model3d" xmlns:o="urn:schemas-microsoft-com:office:office" xmlns:r="http://schemas.openxmlformats.org/officeDocument/2006/relationships" xmlns:m="http://schemas.openxmlformats.org/officeDocument/2006/math" xmlns:v="urn:schemas-microsoft-com:vml" xmlns:wp14="http://schemas.microsoft.com/office/word/2010/wordprocessingDrawing" xmlns:wp="http://schemas.openxmlformats.org/drawingml/2006/wordprocessingDrawing" xmlns:w10="urn:schemas-microsoft-com:office:word" xmlns:w="http://schemas.openxmlformats.org/wordprocessingml/2006/main" xmlns:w14="http://schemas.microsoft.com/office/word/2010/wordml" xmlns:w15="http://schemas.microsoft.com/office/word/2012/wordml" xmlns:w16cid="http://schemas.microsoft.com/office/word/2016/wordml/cid" xmlns:w16se="http://schemas.microsoft.com/office/word/2015/wordml/symex" xmlns:wpg="http://schemas.microsoft.com/office/word/2010/wordprocessingGroup" xmlns:wpi="http://schemas.microsoft.com/office/word/2010/wordprocessingInk" xmlns:wne="http://schemas.microsoft.com/office/word/2006/wordml" xmlns:wps="http://schemas.microsoft.com/office/word/2010/wordprocessingShape" mc:Ignorable="w14 w15 w16se w16cid wp14">
   <w:abstractNum w:abstractNumId="0" w15:restartNumberingAfterBreak="0">
     <w:nsid w:val="00E8769D"/>
     <w:multiLevelType w:val="hybridMultilevel"/>
@@ -6803,6 +6789,95 @@
     </w:lvl>
   </w:abstractNum>
   <w:abstractNum w:abstractNumId="23" w15:restartNumberingAfterBreak="0">
+    <w:nsid w:val="61D32506"/>
+    <w:multiLevelType w:val="hybridMultilevel"/>
+    <w:tmpl w:val="C5CA918A"/>
+    <w:lvl w:ilvl="0" w:tplc="7388BB8C">
+      <w:start w:val="1"/>
+      <w:numFmt w:val="arabicAlpha"/>
+      <w:lvlText w:val="%1."/>
+      <w:lvlJc w:val="left"/>
+      <w:pPr>
+        <w:ind w:left="1956" w:hanging="1236"/>
+      </w:pPr>
+      <w:rPr>
+        <w:rFonts w:hint="default"/>
+      </w:rPr>
+    </w:lvl>
+    <w:lvl w:ilvl="1" w:tplc="040C0019" w:tentative="1">
+      <w:start w:val="1"/>
+      <w:numFmt w:val="lowerLetter"/>
+      <w:lvlText w:val="%2."/>
+      <w:lvlJc w:val="left"/>
+      <w:pPr>
+        <w:ind w:left="1800" w:hanging="360"/>
+      </w:pPr>
+    </w:lvl>
+    <w:lvl w:ilvl="2" w:tplc="040C001B" w:tentative="1">
+      <w:start w:val="1"/>
+      <w:numFmt w:val="lowerRoman"/>
+      <w:lvlText w:val="%3."/>
+      <w:lvlJc w:val="right"/>
+      <w:pPr>
+        <w:ind w:left="2520" w:hanging="180"/>
+      </w:pPr>
+    </w:lvl>
+    <w:lvl w:ilvl="3" w:tplc="040C000F" w:tentative="1">
+      <w:start w:val="1"/>
+      <w:numFmt w:val="decimal"/>
+      <w:lvlText w:val="%4."/>
+      <w:lvlJc w:val="left"/>
+      <w:pPr>
+        <w:ind w:left="3240" w:hanging="360"/>
+      </w:pPr>
+    </w:lvl>
+    <w:lvl w:ilvl="4" w:tplc="040C0019" w:tentative="1">
+      <w:start w:val="1"/>
+      <w:numFmt w:val="lowerLetter"/>
+      <w:lvlText w:val="%5."/>
+      <w:lvlJc w:val="left"/>
+      <w:pPr>
+        <w:ind w:left="3960" w:hanging="360"/>
+      </w:pPr>
+    </w:lvl>
+    <w:lvl w:ilvl="5" w:tplc="040C001B" w:tentative="1">
+      <w:start w:val="1"/>
+      <w:numFmt w:val="lowerRoman"/>
+      <w:lvlText w:val="%6."/>
+      <w:lvlJc w:val="right"/>
+      <w:pPr>
+        <w:ind w:left="4680" w:hanging="180"/>
+      </w:pPr>
+    </w:lvl>
+    <w:lvl w:ilvl="6" w:tplc="040C000F" w:tentative="1">
+      <w:start w:val="1"/>
+      <w:numFmt w:val="decimal"/>
+      <w:lvlText w:val="%7."/>
+      <w:lvlJc w:val="left"/>
+      <w:pPr>
+        <w:ind w:left="5400" w:hanging="360"/>
+      </w:pPr>
+    </w:lvl>
+    <w:lvl w:ilvl="7" w:tplc="040C0019" w:tentative="1">
+      <w:start w:val="1"/>
+      <w:numFmt w:val="lowerLetter"/>
+      <w:lvlText w:val="%8."/>
+      <w:lvlJc w:val="left"/>
+      <w:pPr>
+        <w:ind w:left="6120" w:hanging="360"/>
+      </w:pPr>
+    </w:lvl>
+    <w:lvl w:ilvl="8" w:tplc="040C001B" w:tentative="1">
+      <w:start w:val="1"/>
+      <w:numFmt w:val="lowerRoman"/>
+      <w:lvlText w:val="%9."/>
+      <w:lvlJc w:val="right"/>
+      <w:pPr>
+        <w:ind w:left="6840" w:hanging="180"/>
+      </w:pPr>
+    </w:lvl>
+  </w:abstractNum>
+  <w:abstractNum w:abstractNumId="24" w15:restartNumberingAfterBreak="0">
     <w:nsid w:val="62243E00"/>
     <w:multiLevelType w:val="hybridMultilevel"/>
     <w:tmpl w:val="B3541FCE"/>
@@ -6891,7 +6966,7 @@
       </w:pPr>
     </w:lvl>
   </w:abstractNum>
-  <w:abstractNum w:abstractNumId="24" w15:restartNumberingAfterBreak="0">
+  <w:abstractNum w:abstractNumId="25" w15:restartNumberingAfterBreak="0">
     <w:nsid w:val="68886927"/>
     <w:multiLevelType w:val="hybridMultilevel"/>
     <w:tmpl w:val="35402990"/>
@@ -6980,7 +7055,7 @@
       </w:pPr>
     </w:lvl>
   </w:abstractNum>
-  <w:abstractNum w:abstractNumId="25" w15:restartNumberingAfterBreak="0">
+  <w:abstractNum w:abstractNumId="26" w15:restartNumberingAfterBreak="0">
     <w:nsid w:val="6E241EB6"/>
     <w:multiLevelType w:val="hybridMultilevel"/>
     <w:tmpl w:val="D0BAE924"/>
@@ -7093,7 +7168,7 @@
       </w:rPr>
     </w:lvl>
   </w:abstractNum>
-  <w:abstractNum w:abstractNumId="26" w15:restartNumberingAfterBreak="0">
+  <w:abstractNum w:abstractNumId="27" w15:restartNumberingAfterBreak="0">
     <w:nsid w:val="6E3F407E"/>
     <w:multiLevelType w:val="hybridMultilevel"/>
     <w:tmpl w:val="26920728"/>
@@ -7182,7 +7257,96 @@
       </w:pPr>
     </w:lvl>
   </w:abstractNum>
-  <w:abstractNum w:abstractNumId="27" w15:restartNumberingAfterBreak="0">
+  <w:abstractNum w:abstractNumId="28" w15:restartNumberingAfterBreak="0">
+    <w:nsid w:val="70FB2DE9"/>
+    <w:multiLevelType w:val="hybridMultilevel"/>
+    <w:tmpl w:val="FE5E0E8C"/>
+    <w:lvl w:ilvl="0" w:tplc="040C000F">
+      <w:start w:val="1"/>
+      <w:numFmt w:val="decimal"/>
+      <w:lvlText w:val="%1."/>
+      <w:lvlJc w:val="left"/>
+      <w:pPr>
+        <w:ind w:left="1956" w:hanging="1236"/>
+      </w:pPr>
+      <w:rPr>
+        <w:rFonts w:hint="default"/>
+      </w:rPr>
+    </w:lvl>
+    <w:lvl w:ilvl="1" w:tplc="040C0019" w:tentative="1">
+      <w:start w:val="1"/>
+      <w:numFmt w:val="lowerLetter"/>
+      <w:lvlText w:val="%2."/>
+      <w:lvlJc w:val="left"/>
+      <w:pPr>
+        <w:ind w:left="1800" w:hanging="360"/>
+      </w:pPr>
+    </w:lvl>
+    <w:lvl w:ilvl="2" w:tplc="040C001B" w:tentative="1">
+      <w:start w:val="1"/>
+      <w:numFmt w:val="lowerRoman"/>
+      <w:lvlText w:val="%3."/>
+      <w:lvlJc w:val="right"/>
+      <w:pPr>
+        <w:ind w:left="2520" w:hanging="180"/>
+      </w:pPr>
+    </w:lvl>
+    <w:lvl w:ilvl="3" w:tplc="040C000F" w:tentative="1">
+      <w:start w:val="1"/>
+      <w:numFmt w:val="decimal"/>
+      <w:lvlText w:val="%4."/>
+      <w:lvlJc w:val="left"/>
+      <w:pPr>
+        <w:ind w:left="3240" w:hanging="360"/>
+      </w:pPr>
+    </w:lvl>
+    <w:lvl w:ilvl="4" w:tplc="040C0019" w:tentative="1">
+      <w:start w:val="1"/>
+      <w:numFmt w:val="lowerLetter"/>
+      <w:lvlText w:val="%5."/>
+      <w:lvlJc w:val="left"/>
+      <w:pPr>
+        <w:ind w:left="3960" w:hanging="360"/>
+      </w:pPr>
+    </w:lvl>
+    <w:lvl w:ilvl="5" w:tplc="040C001B" w:tentative="1">
+      <w:start w:val="1"/>
+      <w:numFmt w:val="lowerRoman"/>
+      <w:lvlText w:val="%6."/>
+      <w:lvlJc w:val="right"/>
+      <w:pPr>
+        <w:ind w:left="4680" w:hanging="180"/>
+      </w:pPr>
+    </w:lvl>
+    <w:lvl w:ilvl="6" w:tplc="040C000F" w:tentative="1">
+      <w:start w:val="1"/>
+      <w:numFmt w:val="decimal"/>
+      <w:lvlText w:val="%7."/>
+      <w:lvlJc w:val="left"/>
+      <w:pPr>
+        <w:ind w:left="5400" w:hanging="360"/>
+      </w:pPr>
+    </w:lvl>
+    <w:lvl w:ilvl="7" w:tplc="040C0019" w:tentative="1">
+      <w:start w:val="1"/>
+      <w:numFmt w:val="lowerLetter"/>
+      <w:lvlText w:val="%8."/>
+      <w:lvlJc w:val="left"/>
+      <w:pPr>
+        <w:ind w:left="6120" w:hanging="360"/>
+      </w:pPr>
+    </w:lvl>
+    <w:lvl w:ilvl="8" w:tplc="040C001B" w:tentative="1">
+      <w:start w:val="1"/>
+      <w:numFmt w:val="lowerRoman"/>
+      <w:lvlText w:val="%9."/>
+      <w:lvlJc w:val="right"/>
+      <w:pPr>
+        <w:ind w:left="6840" w:hanging="180"/>
+      </w:pPr>
+    </w:lvl>
+  </w:abstractNum>
+  <w:abstractNum w:abstractNumId="29" w15:restartNumberingAfterBreak="0">
     <w:nsid w:val="77EB540A"/>
     <w:multiLevelType w:val="hybridMultilevel"/>
     <w:tmpl w:val="4066DA08"/>
@@ -7271,7 +7435,7 @@
       </w:pPr>
     </w:lvl>
   </w:abstractNum>
-  <w:abstractNum w:abstractNumId="28" w15:restartNumberingAfterBreak="0">
+  <w:abstractNum w:abstractNumId="30" w15:restartNumberingAfterBreak="0">
     <w:nsid w:val="78C502B7"/>
     <w:multiLevelType w:val="hybridMultilevel"/>
     <w:tmpl w:val="896A22FA"/>
@@ -7360,7 +7524,7 @@
       </w:pPr>
     </w:lvl>
   </w:abstractNum>
-  <w:abstractNum w:abstractNumId="29" w15:restartNumberingAfterBreak="0">
+  <w:abstractNum w:abstractNumId="31" w15:restartNumberingAfterBreak="0">
     <w:nsid w:val="7F221E09"/>
     <w:multiLevelType w:val="hybridMultilevel"/>
     <w:tmpl w:val="55FE8500"/>
@@ -7459,7 +7623,7 @@
     <w:abstractNumId w:val="18"/>
   </w:num>
   <w:num w:numId="4">
-    <w:abstractNumId w:val="25"/>
+    <w:abstractNumId w:val="26"/>
   </w:num>
   <w:num w:numId="5">
     <w:abstractNumId w:val="15"/>
@@ -7477,13 +7641,13 @@
     <w:abstractNumId w:val="21"/>
   </w:num>
   <w:num w:numId="10">
-    <w:abstractNumId w:val="23"/>
+    <w:abstractNumId w:val="24"/>
   </w:num>
   <w:num w:numId="11">
-    <w:abstractNumId w:val="24"/>
+    <w:abstractNumId w:val="25"/>
   </w:num>
   <w:num w:numId="12">
-    <w:abstractNumId w:val="27"/>
+    <w:abstractNumId w:val="29"/>
   </w:num>
   <w:num w:numId="13">
     <w:abstractNumId w:val="20"/>
@@ -7498,10 +7662,10 @@
     <w:abstractNumId w:val="6"/>
   </w:num>
   <w:num w:numId="17">
-    <w:abstractNumId w:val="26"/>
+    <w:abstractNumId w:val="27"/>
   </w:num>
   <w:num w:numId="18">
-    <w:abstractNumId w:val="29"/>
+    <w:abstractNumId w:val="31"/>
   </w:num>
   <w:num w:numId="19">
     <w:abstractNumId w:val="2"/>
@@ -7513,7 +7677,7 @@
     <w:abstractNumId w:val="13"/>
   </w:num>
   <w:num w:numId="22">
-    <w:abstractNumId w:val="28"/>
+    <w:abstractNumId w:val="30"/>
   </w:num>
   <w:num w:numId="23">
     <w:abstractNumId w:val="19"/>
@@ -7539,11 +7703,17 @@
   <w:num w:numId="30">
     <w:abstractNumId w:val="12"/>
   </w:num>
+  <w:num w:numId="31">
+    <w:abstractNumId w:val="23"/>
+  </w:num>
+  <w:num w:numId="32">
+    <w:abstractNumId w:val="28"/>
+  </w:num>
 </w:numbering>
 </file>
 
 <file path=word/styles.xml><?xml version="1.0" encoding="utf-8"?>
-<w:styles xmlns:mc="http://schemas.openxmlformats.org/markup-compatibility/2006" xmlns:r="http://schemas.openxmlformats.org/officeDocument/2006/relationships" xmlns:w="http://schemas.openxmlformats.org/wordprocessingml/2006/main" xmlns:w14="http://schemas.microsoft.com/office/word/2010/wordml" xmlns:w15="http://schemas.microsoft.com/office/word/2012/wordml" mc:Ignorable="w14 w15">
+<w:styles xmlns:mc="http://schemas.openxmlformats.org/markup-compatibility/2006" xmlns:r="http://schemas.openxmlformats.org/officeDocument/2006/relationships" xmlns:w="http://schemas.openxmlformats.org/wordprocessingml/2006/main" xmlns:w14="http://schemas.microsoft.com/office/word/2010/wordml" xmlns:w15="http://schemas.microsoft.com/office/word/2012/wordml" xmlns:w16cid="http://schemas.microsoft.com/office/word/2016/wordml/cid" xmlns:w16se="http://schemas.microsoft.com/office/word/2015/wordml/symex" mc:Ignorable="w14 w15 w16se w16cid">
   <w:docDefaults>
     <w:rPrDefault>
       <w:rPr>
@@ -7559,7 +7729,7 @@
       </w:pPr>
     </w:pPrDefault>
   </w:docDefaults>
-  <w:latentStyles w:defLockedState="0" w:defUIPriority="99" w:defSemiHidden="0" w:defUnhideWhenUsed="0" w:defQFormat="0" w:count="371">
+  <w:latentStyles w:defLockedState="0" w:defUIPriority="99" w:defSemiHidden="0" w:defUnhideWhenUsed="0" w:defQFormat="0" w:count="375">
     <w:lsdException w:name="Normal" w:uiPriority="0" w:qFormat="1"/>
     <w:lsdException w:name="heading 1" w:uiPriority="9" w:qFormat="1"/>
     <w:lsdException w:name="heading 2" w:semiHidden="1" w:uiPriority="9" w:unhideWhenUsed="1" w:qFormat="1"/>
@@ -7665,7 +7835,6 @@
     <w:lsdException w:name="HTML Sample" w:semiHidden="1" w:unhideWhenUsed="1"/>
     <w:lsdException w:name="HTML Typewriter" w:semiHidden="1" w:unhideWhenUsed="1"/>
     <w:lsdException w:name="HTML Variable" w:semiHidden="1" w:unhideWhenUsed="1"/>
-    <w:lsdException w:name="Normal Table" w:semiHidden="1" w:unhideWhenUsed="1"/>
     <w:lsdException w:name="annotation subject" w:semiHidden="1" w:unhideWhenUsed="1"/>
     <w:lsdException w:name="No List" w:semiHidden="1" w:unhideWhenUsed="1"/>
     <w:lsdException w:name="Outline List 1" w:semiHidden="1" w:unhideWhenUsed="1"/>
@@ -7709,10 +7878,8 @@
     <w:lsdException w:name="Table Elegant" w:semiHidden="1" w:unhideWhenUsed="1"/>
     <w:lsdException w:name="Table Professional" w:semiHidden="1" w:unhideWhenUsed="1"/>
     <w:lsdException w:name="Table Subtle 1" w:semiHidden="1" w:unhideWhenUsed="1"/>
-    <w:lsdException w:name="Table Subtle 2" w:semiHidden="1" w:unhideWhenUsed="1"/>
     <w:lsdException w:name="Table Web 1" w:semiHidden="1" w:unhideWhenUsed="1"/>
     <w:lsdException w:name="Table Web 2" w:semiHidden="1" w:unhideWhenUsed="1"/>
-    <w:lsdException w:name="Table Web 3" w:semiHidden="1" w:unhideWhenUsed="1"/>
     <w:lsdException w:name="Balloon Text" w:semiHidden="1" w:unhideWhenUsed="1"/>
     <w:lsdException w:name="Table Grid" w:uiPriority="39"/>
     <w:lsdException w:name="Table Theme" w:semiHidden="1" w:unhideWhenUsed="1"/>
@@ -7931,6 +8098,10 @@
     <w:lsdException w:name="List Table 5 Dark Accent 6" w:uiPriority="50"/>
     <w:lsdException w:name="List Table 6 Colorful Accent 6" w:uiPriority="51"/>
     <w:lsdException w:name="List Table 7 Colorful Accent 6" w:uiPriority="52"/>
+    <w:lsdException w:name="Mention" w:semiHidden="1" w:unhideWhenUsed="1"/>
+    <w:lsdException w:name="Smart Hyperlink" w:semiHidden="1" w:unhideWhenUsed="1"/>
+    <w:lsdException w:name="Hashtag" w:semiHidden="1" w:unhideWhenUsed="1"/>
+    <w:lsdException w:name="Unresolved Mention" w:semiHidden="1" w:unhideWhenUsed="1"/>
   </w:latentStyles>
   <w:style w:type="paragraph" w:default="1" w:styleId="Normal">
     <w:name w:val="Normal"/>

</xml_diff>

<commit_message>
add tList paragraph programmatically
</commit_message>
<xml_diff>
--- a/src/main/resources/Template.docx
+++ b/src/main/resources/Template.docx
@@ -508,7 +508,7 @@
         <w:pStyle w:val="Paragraphedeliste"/>
         <w:numPr>
           <w:ilvl w:val="0"/>
-          <w:numId w:val="31"/>
+          <w:numId w:val="33"/>
         </w:numPr>
         <w:bidi/>
         <w:spacing w:line="360" w:lineRule="auto"/>
@@ -535,7 +535,7 @@
         <w:pStyle w:val="Paragraphedeliste"/>
         <w:numPr>
           <w:ilvl w:val="0"/>
-          <w:numId w:val="32"/>
+          <w:numId w:val="34"/>
         </w:numPr>
         <w:bidi/>
         <w:spacing w:line="360" w:lineRule="auto"/>
@@ -565,8 +565,117 @@
         </w:rPr>
         <w:t>s</w:t>
       </w:r>
+    </w:p>
+    <w:p>
+      <w:pPr>
+        <w:pStyle w:val="Paragraphedeliste"/>
+        <w:numPr>
+          <w:ilvl w:val="0"/>
+          <w:numId w:val="33"/>
+        </w:numPr>
+        <w:bidi/>
+        <w:spacing w:line="360" w:lineRule="auto"/>
+        <w:jc w:val="both"/>
+        <w:rPr>
+          <w:rFonts w:ascii="Adobe Arabic" w:hAnsi="Adobe Arabic" w:cs="Adobe Arabic"/>
+          <w:sz w:val="28"/>
+          <w:szCs w:val="28"/>
+          <w:rtl/>
+        </w:rPr>
+      </w:pPr>
+      <w:r>
+        <w:rPr>
+          <w:rFonts w:ascii="Adobe Arabic" w:hAnsi="Adobe Arabic" w:cs="Adobe Arabic" w:hint="cs"/>
+          <w:sz w:val="28"/>
+          <w:szCs w:val="28"/>
+          <w:rtl/>
+        </w:rPr>
+        <w:t>cardName</w:t>
+      </w:r>
+    </w:p>
+    <w:p>
+      <w:pPr>
+        <w:pStyle w:val="Paragraphedeliste"/>
+        <w:numPr>
+          <w:ilvl w:val="0"/>
+          <w:numId w:val="34"/>
+        </w:numPr>
+        <w:bidi/>
+        <w:spacing w:line="360" w:lineRule="auto"/>
+        <w:jc w:val="both"/>
+        <w:rPr>
+          <w:rFonts w:ascii="Adobe Arabic" w:hAnsi="Adobe Arabic" w:cs="Adobe Arabic"/>
+          <w:sz w:val="28"/>
+          <w:szCs w:val="28"/>
+          <w:rtl/>
+        </w:rPr>
+      </w:pPr>
+      <w:r>
+        <w:rPr>
+          <w:rFonts w:ascii="Adobe Arabic" w:hAnsi="Adobe Arabic" w:cs="Adobe Arabic" w:hint="cs"/>
+          <w:sz w:val="28"/>
+          <w:szCs w:val="28"/>
+          <w:rtl/>
+        </w:rPr>
+        <w:t>actions</w:t>
+      </w:r>
+    </w:p>
+    <w:p>
+      <w:pPr>
+        <w:pStyle w:val="Paragraphedeliste"/>
+        <w:bidi/>
+        <w:spacing w:line="360" w:lineRule="auto"/>
+        <w:ind w:left="360"/>
+        <w:jc w:val="both"/>
+        <w:rPr>
+          <w:rFonts w:ascii="Adobe Arabic" w:hAnsi="Adobe Arabic" w:cs="Adobe Arabic"/>
+          <w:sz w:val="28"/>
+          <w:szCs w:val="28"/>
+          <w:rtl/>
+        </w:rPr>
+      </w:pPr>
+    </w:p>
+    <w:p>
+      <w:pPr>
+        <w:bidi/>
+        <w:spacing w:line="360" w:lineRule="auto"/>
+        <w:jc w:val="both"/>
+        <w:rPr>
+          <w:rFonts w:ascii="Adobe Arabic" w:hAnsi="Adobe Arabic" w:cs="Adobe Arabic"/>
+          <w:b/>
+          <w:bCs/>
+          <w:sz w:val="32"/>
+          <w:szCs w:val="32"/>
+        </w:rPr>
+      </w:pPr>
+    </w:p>
+    <w:p>
+      <w:pPr>
+        <w:bidi/>
+        <w:spacing w:line="360" w:lineRule="auto"/>
+        <w:jc w:val="both"/>
+        <w:rPr>
+          <w:rFonts w:ascii="Adobe Arabic" w:hAnsi="Adobe Arabic" w:cs="Adobe Arabic"/>
+          <w:sz w:val="28"/>
+          <w:szCs w:val="28"/>
+          <w:rtl/>
+        </w:rPr>
+      </w:pPr>
       <w:bookmarkStart w:id="0" w:name="_GoBack"/>
       <w:bookmarkEnd w:id="0"/>
+    </w:p>
+    <w:p>
+      <w:pPr>
+        <w:bidi/>
+        <w:spacing w:line="360" w:lineRule="auto"/>
+        <w:jc w:val="both"/>
+        <w:rPr>
+          <w:rFonts w:ascii="Adobe Arabic" w:hAnsi="Adobe Arabic" w:cs="Adobe Arabic"/>
+          <w:sz w:val="28"/>
+          <w:szCs w:val="28"/>
+          <w:rtl/>
+        </w:rPr>
+      </w:pPr>
     </w:p>
     <w:p>
       <w:pPr>
@@ -948,6 +1057,7 @@
           <w:szCs w:val="28"/>
           <w:rtl/>
         </w:rPr>
+        <w:lastRenderedPageBreak/>
         <w:t xml:space="preserve">ت.1. </w:t>
       </w:r>
       <w:r>
@@ -1013,6 +1123,48 @@
         </w:rPr>
         <w:t>ت.3. إلخ...</w:t>
       </w:r>
+    </w:p>
+    <w:p>
+      <w:pPr>
+        <w:bidi/>
+        <w:jc w:val="both"/>
+        <w:rPr>
+          <w:rFonts w:ascii="Adobe Arabic" w:hAnsi="Adobe Arabic" w:cs="Adobe Arabic"/>
+          <w:b/>
+          <w:bCs/>
+          <w:sz w:val="32"/>
+          <w:szCs w:val="32"/>
+          <w:rtl/>
+        </w:rPr>
+      </w:pPr>
+    </w:p>
+    <w:p>
+      <w:pPr>
+        <w:bidi/>
+        <w:jc w:val="both"/>
+        <w:rPr>
+          <w:rFonts w:ascii="Adobe Arabic" w:hAnsi="Adobe Arabic" w:cs="Adobe Arabic"/>
+          <w:b/>
+          <w:bCs/>
+          <w:sz w:val="32"/>
+          <w:szCs w:val="32"/>
+          <w:rtl/>
+        </w:rPr>
+      </w:pPr>
+    </w:p>
+    <w:p>
+      <w:pPr>
+        <w:bidi/>
+        <w:jc w:val="both"/>
+        <w:rPr>
+          <w:rFonts w:ascii="Adobe Arabic" w:hAnsi="Adobe Arabic" w:cs="Adobe Arabic"/>
+          <w:b/>
+          <w:bCs/>
+          <w:sz w:val="32"/>
+          <w:szCs w:val="32"/>
+          <w:rtl/>
+        </w:rPr>
+      </w:pPr>
     </w:p>
     <w:p>
       <w:pPr>
@@ -1124,7 +1276,6 @@
           <w:szCs w:val="28"/>
           <w:rtl/>
         </w:rPr>
-        <w:lastRenderedPageBreak/>
         <w:t>[</w:t>
       </w:r>
       <w:r>
@@ -1736,7 +1887,6 @@
           <w:szCs w:val="28"/>
           <w:rtl/>
         </w:rPr>
-        <w:lastRenderedPageBreak/>
         <w:t xml:space="preserve">تفاصيل عامة بخصوص هذه المشكلة مع عرض ظواهر واضحة وأرقام أو إحصائيات للبرهنة على وجود المشكلة. </w:t>
       </w:r>
     </w:p>
@@ -1964,6 +2114,7 @@
           <w:szCs w:val="28"/>
           <w:rtl/>
         </w:rPr>
+        <w:lastRenderedPageBreak/>
         <w:br w:type="page"/>
       </w:r>
     </w:p>
@@ -4536,7 +4687,7 @@
           <w:rPr>
             <w:noProof/>
           </w:rPr>
-          <w:t>2</w:t>
+          <w:t>3</w:t>
         </w:r>
         <w:r>
           <w:rPr>
@@ -7056,6 +7207,119 @@
     </w:lvl>
   </w:abstractNum>
   <w:abstractNum w:abstractNumId="26" w15:restartNumberingAfterBreak="0">
+    <w:nsid w:val="6D2D2AAF"/>
+    <w:multiLevelType w:val="hybridMultilevel"/>
+    <w:tmpl w:val="771033DA"/>
+    <w:lvl w:ilvl="0" w:tplc="040C000D">
+      <w:start w:val="1"/>
+      <w:numFmt w:val="bullet"/>
+      <w:lvlText w:val=""/>
+      <w:lvlJc w:val="left"/>
+      <w:pPr>
+        <w:ind w:left="1080" w:hanging="360"/>
+      </w:pPr>
+      <w:rPr>
+        <w:rFonts w:ascii="Wingdings" w:hAnsi="Wingdings" w:hint="default"/>
+      </w:rPr>
+    </w:lvl>
+    <w:lvl w:ilvl="1" w:tplc="040C0003" w:tentative="1">
+      <w:start w:val="1"/>
+      <w:numFmt w:val="bullet"/>
+      <w:lvlText w:val="o"/>
+      <w:lvlJc w:val="left"/>
+      <w:pPr>
+        <w:ind w:left="1800" w:hanging="360"/>
+      </w:pPr>
+      <w:rPr>
+        <w:rFonts w:ascii="Courier New" w:hAnsi="Courier New" w:cs="Courier New" w:hint="default"/>
+      </w:rPr>
+    </w:lvl>
+    <w:lvl w:ilvl="2" w:tplc="040C0005" w:tentative="1">
+      <w:start w:val="1"/>
+      <w:numFmt w:val="bullet"/>
+      <w:lvlText w:val=""/>
+      <w:lvlJc w:val="left"/>
+      <w:pPr>
+        <w:ind w:left="2520" w:hanging="360"/>
+      </w:pPr>
+      <w:rPr>
+        <w:rFonts w:ascii="Wingdings" w:hAnsi="Wingdings" w:hint="default"/>
+      </w:rPr>
+    </w:lvl>
+    <w:lvl w:ilvl="3" w:tplc="040C0001" w:tentative="1">
+      <w:start w:val="1"/>
+      <w:numFmt w:val="bullet"/>
+      <w:lvlText w:val=""/>
+      <w:lvlJc w:val="left"/>
+      <w:pPr>
+        <w:ind w:left="3240" w:hanging="360"/>
+      </w:pPr>
+      <w:rPr>
+        <w:rFonts w:ascii="Symbol" w:hAnsi="Symbol" w:hint="default"/>
+      </w:rPr>
+    </w:lvl>
+    <w:lvl w:ilvl="4" w:tplc="040C0003" w:tentative="1">
+      <w:start w:val="1"/>
+      <w:numFmt w:val="bullet"/>
+      <w:lvlText w:val="o"/>
+      <w:lvlJc w:val="left"/>
+      <w:pPr>
+        <w:ind w:left="3960" w:hanging="360"/>
+      </w:pPr>
+      <w:rPr>
+        <w:rFonts w:ascii="Courier New" w:hAnsi="Courier New" w:cs="Courier New" w:hint="default"/>
+      </w:rPr>
+    </w:lvl>
+    <w:lvl w:ilvl="5" w:tplc="040C0005" w:tentative="1">
+      <w:start w:val="1"/>
+      <w:numFmt w:val="bullet"/>
+      <w:lvlText w:val=""/>
+      <w:lvlJc w:val="left"/>
+      <w:pPr>
+        <w:ind w:left="4680" w:hanging="360"/>
+      </w:pPr>
+      <w:rPr>
+        <w:rFonts w:ascii="Wingdings" w:hAnsi="Wingdings" w:hint="default"/>
+      </w:rPr>
+    </w:lvl>
+    <w:lvl w:ilvl="6" w:tplc="040C0001" w:tentative="1">
+      <w:start w:val="1"/>
+      <w:numFmt w:val="bullet"/>
+      <w:lvlText w:val=""/>
+      <w:lvlJc w:val="left"/>
+      <w:pPr>
+        <w:ind w:left="5400" w:hanging="360"/>
+      </w:pPr>
+      <w:rPr>
+        <w:rFonts w:ascii="Symbol" w:hAnsi="Symbol" w:hint="default"/>
+      </w:rPr>
+    </w:lvl>
+    <w:lvl w:ilvl="7" w:tplc="040C0003" w:tentative="1">
+      <w:start w:val="1"/>
+      <w:numFmt w:val="bullet"/>
+      <w:lvlText w:val="o"/>
+      <w:lvlJc w:val="left"/>
+      <w:pPr>
+        <w:ind w:left="6120" w:hanging="360"/>
+      </w:pPr>
+      <w:rPr>
+        <w:rFonts w:ascii="Courier New" w:hAnsi="Courier New" w:cs="Courier New" w:hint="default"/>
+      </w:rPr>
+    </w:lvl>
+    <w:lvl w:ilvl="8" w:tplc="040C0005" w:tentative="1">
+      <w:start w:val="1"/>
+      <w:numFmt w:val="bullet"/>
+      <w:lvlText w:val=""/>
+      <w:lvlJc w:val="left"/>
+      <w:pPr>
+        <w:ind w:left="6840" w:hanging="360"/>
+      </w:pPr>
+      <w:rPr>
+        <w:rFonts w:ascii="Wingdings" w:hAnsi="Wingdings" w:hint="default"/>
+      </w:rPr>
+    </w:lvl>
+  </w:abstractNum>
+  <w:abstractNum w:abstractNumId="27" w15:restartNumberingAfterBreak="0">
     <w:nsid w:val="6E241EB6"/>
     <w:multiLevelType w:val="hybridMultilevel"/>
     <w:tmpl w:val="D0BAE924"/>
@@ -7168,7 +7432,7 @@
       </w:rPr>
     </w:lvl>
   </w:abstractNum>
-  <w:abstractNum w:abstractNumId="27" w15:restartNumberingAfterBreak="0">
+  <w:abstractNum w:abstractNumId="28" w15:restartNumberingAfterBreak="0">
     <w:nsid w:val="6E3F407E"/>
     <w:multiLevelType w:val="hybridMultilevel"/>
     <w:tmpl w:val="26920728"/>
@@ -7257,7 +7521,7 @@
       </w:pPr>
     </w:lvl>
   </w:abstractNum>
-  <w:abstractNum w:abstractNumId="28" w15:restartNumberingAfterBreak="0">
+  <w:abstractNum w:abstractNumId="29" w15:restartNumberingAfterBreak="0">
     <w:nsid w:val="70FB2DE9"/>
     <w:multiLevelType w:val="hybridMultilevel"/>
     <w:tmpl w:val="FE5E0E8C"/>
@@ -7346,7 +7610,7 @@
       </w:pPr>
     </w:lvl>
   </w:abstractNum>
-  <w:abstractNum w:abstractNumId="29" w15:restartNumberingAfterBreak="0">
+  <w:abstractNum w:abstractNumId="30" w15:restartNumberingAfterBreak="0">
     <w:nsid w:val="77EB540A"/>
     <w:multiLevelType w:val="hybridMultilevel"/>
     <w:tmpl w:val="4066DA08"/>
@@ -7435,7 +7699,7 @@
       </w:pPr>
     </w:lvl>
   </w:abstractNum>
-  <w:abstractNum w:abstractNumId="30" w15:restartNumberingAfterBreak="0">
+  <w:abstractNum w:abstractNumId="31" w15:restartNumberingAfterBreak="0">
     <w:nsid w:val="78C502B7"/>
     <w:multiLevelType w:val="hybridMultilevel"/>
     <w:tmpl w:val="896A22FA"/>
@@ -7524,7 +7788,7 @@
       </w:pPr>
     </w:lvl>
   </w:abstractNum>
-  <w:abstractNum w:abstractNumId="31" w15:restartNumberingAfterBreak="0">
+  <w:abstractNum w:abstractNumId="32" w15:restartNumberingAfterBreak="0">
     <w:nsid w:val="7F221E09"/>
     <w:multiLevelType w:val="hybridMultilevel"/>
     <w:tmpl w:val="55FE8500"/>
@@ -7611,6 +7875,119 @@
       <w:pPr>
         <w:ind w:left="6480" w:hanging="180"/>
       </w:pPr>
+    </w:lvl>
+  </w:abstractNum>
+  <w:abstractNum w:abstractNumId="33" w15:restartNumberingAfterBreak="0">
+    <w:nsid w:val="7F930943"/>
+    <w:multiLevelType w:val="multilevel"/>
+    <w:tmpl w:val="040C0021"/>
+    <w:lvl w:ilvl="0">
+      <w:start w:val="1"/>
+      <w:numFmt w:val="bullet"/>
+      <w:lvlText w:val=""/>
+      <w:lvlJc w:val="left"/>
+      <w:pPr>
+        <w:ind w:left="360" w:hanging="360"/>
+      </w:pPr>
+      <w:rPr>
+        <w:rFonts w:ascii="Wingdings" w:hAnsi="Wingdings" w:hint="default"/>
+      </w:rPr>
+    </w:lvl>
+    <w:lvl w:ilvl="1">
+      <w:start w:val="1"/>
+      <w:numFmt w:val="bullet"/>
+      <w:lvlText w:val=""/>
+      <w:lvlJc w:val="left"/>
+      <w:pPr>
+        <w:ind w:left="720" w:hanging="360"/>
+      </w:pPr>
+      <w:rPr>
+        <w:rFonts w:ascii="Wingdings" w:hAnsi="Wingdings" w:hint="default"/>
+      </w:rPr>
+    </w:lvl>
+    <w:lvl w:ilvl="2">
+      <w:start w:val="1"/>
+      <w:numFmt w:val="bullet"/>
+      <w:lvlText w:val=""/>
+      <w:lvlJc w:val="left"/>
+      <w:pPr>
+        <w:ind w:left="1080" w:hanging="360"/>
+      </w:pPr>
+      <w:rPr>
+        <w:rFonts w:ascii="Wingdings" w:hAnsi="Wingdings" w:hint="default"/>
+      </w:rPr>
+    </w:lvl>
+    <w:lvl w:ilvl="3">
+      <w:start w:val="1"/>
+      <w:numFmt w:val="bullet"/>
+      <w:lvlText w:val=""/>
+      <w:lvlJc w:val="left"/>
+      <w:pPr>
+        <w:ind w:left="1440" w:hanging="360"/>
+      </w:pPr>
+      <w:rPr>
+        <w:rFonts w:ascii="Symbol" w:hAnsi="Symbol" w:hint="default"/>
+      </w:rPr>
+    </w:lvl>
+    <w:lvl w:ilvl="4">
+      <w:start w:val="1"/>
+      <w:numFmt w:val="bullet"/>
+      <w:lvlText w:val=""/>
+      <w:lvlJc w:val="left"/>
+      <w:pPr>
+        <w:ind w:left="1800" w:hanging="360"/>
+      </w:pPr>
+      <w:rPr>
+        <w:rFonts w:ascii="Symbol" w:hAnsi="Symbol" w:hint="default"/>
+      </w:rPr>
+    </w:lvl>
+    <w:lvl w:ilvl="5">
+      <w:start w:val="1"/>
+      <w:numFmt w:val="bullet"/>
+      <w:lvlText w:val=""/>
+      <w:lvlJc w:val="left"/>
+      <w:pPr>
+        <w:ind w:left="2160" w:hanging="360"/>
+      </w:pPr>
+      <w:rPr>
+        <w:rFonts w:ascii="Wingdings" w:hAnsi="Wingdings" w:hint="default"/>
+      </w:rPr>
+    </w:lvl>
+    <w:lvl w:ilvl="6">
+      <w:start w:val="1"/>
+      <w:numFmt w:val="bullet"/>
+      <w:lvlText w:val=""/>
+      <w:lvlJc w:val="left"/>
+      <w:pPr>
+        <w:ind w:left="2520" w:hanging="360"/>
+      </w:pPr>
+      <w:rPr>
+        <w:rFonts w:ascii="Wingdings" w:hAnsi="Wingdings" w:hint="default"/>
+      </w:rPr>
+    </w:lvl>
+    <w:lvl w:ilvl="7">
+      <w:start w:val="1"/>
+      <w:numFmt w:val="bullet"/>
+      <w:lvlText w:val=""/>
+      <w:lvlJc w:val="left"/>
+      <w:pPr>
+        <w:ind w:left="2880" w:hanging="360"/>
+      </w:pPr>
+      <w:rPr>
+        <w:rFonts w:ascii="Symbol" w:hAnsi="Symbol" w:hint="default"/>
+      </w:rPr>
+    </w:lvl>
+    <w:lvl w:ilvl="8">
+      <w:start w:val="1"/>
+      <w:numFmt w:val="bullet"/>
+      <w:lvlText w:val=""/>
+      <w:lvlJc w:val="left"/>
+      <w:pPr>
+        <w:ind w:left="3240" w:hanging="360"/>
+      </w:pPr>
+      <w:rPr>
+        <w:rFonts w:ascii="Symbol" w:hAnsi="Symbol" w:hint="default"/>
+      </w:rPr>
     </w:lvl>
   </w:abstractNum>
   <w:num w:numId="1">
@@ -7623,7 +8000,7 @@
     <w:abstractNumId w:val="18"/>
   </w:num>
   <w:num w:numId="4">
-    <w:abstractNumId w:val="26"/>
+    <w:abstractNumId w:val="27"/>
   </w:num>
   <w:num w:numId="5">
     <w:abstractNumId w:val="15"/>
@@ -7647,7 +8024,7 @@
     <w:abstractNumId w:val="25"/>
   </w:num>
   <w:num w:numId="12">
-    <w:abstractNumId w:val="29"/>
+    <w:abstractNumId w:val="30"/>
   </w:num>
   <w:num w:numId="13">
     <w:abstractNumId w:val="20"/>
@@ -7662,10 +8039,10 @@
     <w:abstractNumId w:val="6"/>
   </w:num>
   <w:num w:numId="17">
-    <w:abstractNumId w:val="27"/>
+    <w:abstractNumId w:val="28"/>
   </w:num>
   <w:num w:numId="18">
-    <w:abstractNumId w:val="31"/>
+    <w:abstractNumId w:val="32"/>
   </w:num>
   <w:num w:numId="19">
     <w:abstractNumId w:val="2"/>
@@ -7677,7 +8054,7 @@
     <w:abstractNumId w:val="13"/>
   </w:num>
   <w:num w:numId="22">
-    <w:abstractNumId w:val="30"/>
+    <w:abstractNumId w:val="31"/>
   </w:num>
   <w:num w:numId="23">
     <w:abstractNumId w:val="19"/>
@@ -7707,7 +8084,13 @@
     <w:abstractNumId w:val="23"/>
   </w:num>
   <w:num w:numId="32">
-    <w:abstractNumId w:val="28"/>
+    <w:abstractNumId w:val="29"/>
+  </w:num>
+  <w:num w:numId="33">
+    <w:abstractNumId w:val="26"/>
+  </w:num>
+  <w:num w:numId="34">
+    <w:abstractNumId w:val="33"/>
   </w:num>
 </w:numbering>
 </file>
@@ -7835,6 +8218,7 @@
     <w:lsdException w:name="HTML Sample" w:semiHidden="1" w:unhideWhenUsed="1"/>
     <w:lsdException w:name="HTML Typewriter" w:semiHidden="1" w:unhideWhenUsed="1"/>
     <w:lsdException w:name="HTML Variable" w:semiHidden="1" w:unhideWhenUsed="1"/>
+    <w:lsdException w:name="Normal Table" w:semiHidden="1" w:unhideWhenUsed="1"/>
     <w:lsdException w:name="annotation subject" w:semiHidden="1" w:unhideWhenUsed="1"/>
     <w:lsdException w:name="No List" w:semiHidden="1" w:unhideWhenUsed="1"/>
     <w:lsdException w:name="Outline List 1" w:semiHidden="1" w:unhideWhenUsed="1"/>
@@ -7878,8 +8262,10 @@
     <w:lsdException w:name="Table Elegant" w:semiHidden="1" w:unhideWhenUsed="1"/>
     <w:lsdException w:name="Table Professional" w:semiHidden="1" w:unhideWhenUsed="1"/>
     <w:lsdException w:name="Table Subtle 1" w:semiHidden="1" w:unhideWhenUsed="1"/>
+    <w:lsdException w:name="Table Subtle 2" w:semiHidden="1" w:unhideWhenUsed="1"/>
     <w:lsdException w:name="Table Web 1" w:semiHidden="1" w:unhideWhenUsed="1"/>
     <w:lsdException w:name="Table Web 2" w:semiHidden="1" w:unhideWhenUsed="1"/>
+    <w:lsdException w:name="Table Web 3" w:semiHidden="1" w:unhideWhenUsed="1"/>
     <w:lsdException w:name="Balloon Text" w:semiHidden="1" w:unhideWhenUsed="1"/>
     <w:lsdException w:name="Table Grid" w:uiPriority="39"/>
     <w:lsdException w:name="Table Theme" w:semiHidden="1" w:unhideWhenUsed="1"/>

</xml_diff>